<commit_message>
timer challange documentatie update
</commit_message>
<xml_diff>
--- a/timer challenge.docx
+++ b/timer challenge.docx
@@ -20,6 +20,34 @@
     <w:p/>
     <w:p>
       <w:pPr>
+        <w:jc w:val="right"/>
+      </w:pPr>
+      <w:r>
+        <w:tab/>
+      </w:r>
+      <w:r>
+        <w:tab/>
+        <w:t>Jarno Siegers</w:t>
+      </w:r>
+    </w:p>
+    <w:p>
+      <w:pPr>
+        <w:jc w:val="right"/>
+      </w:pPr>
+      <w:r>
+        <w:t>Bart van Sevenbergen</w:t>
+      </w:r>
+    </w:p>
+    <w:p>
+      <w:pPr>
+        <w:jc w:val="right"/>
+      </w:pPr>
+      <w:r>
+        <w:t>19/1/2021</w:t>
+      </w:r>
+    </w:p>
+    <w:p>
+      <w:pPr>
         <w:rPr>
           <w:rFonts w:ascii="Calibri" w:hAnsi="Calibri"/>
           <w:highlight w:val="lightGray"/>
@@ -35,60 +63,6 @@
           <w:szCs w:val="26"/>
         </w:rPr>
       </w:pPr>
-      <w:r>
-        <w:rPr>
-          <w:rFonts w:ascii="Calibri" w:hAnsi="Calibri"/>
-        </w:rPr>
-        <w:t xml:space="preserve">Voor ons eindproject gaan wij een </w:t>
-      </w:r>
-      <w:r>
-        <w:rPr>
-          <w:rFonts w:ascii="Calibri" w:hAnsi="Calibri"/>
-        </w:rPr>
-        <w:t xml:space="preserve">autonome lijn volger robot maken. </w:t>
-      </w:r>
-      <w:r>
-        <w:rPr>
-          <w:rFonts w:ascii="Calibri" w:hAnsi="Calibri"/>
-        </w:rPr>
-        <w:t xml:space="preserve">Dit project doen wij met ons </w:t>
-      </w:r>
-      <w:r>
-        <w:rPr>
-          <w:rFonts w:ascii="Calibri" w:hAnsi="Calibri"/>
-        </w:rPr>
-        <w:t>tweeën</w:t>
-      </w:r>
-      <w:r>
-        <w:rPr>
-          <w:rFonts w:ascii="Calibri" w:hAnsi="Calibri"/>
-        </w:rPr>
-        <w:t>, Jarno en Bart.</w:t>
-      </w:r>
-      <w:r>
-        <w:rPr>
-          <w:rFonts w:ascii="Calibri" w:hAnsi="Calibri"/>
-        </w:rPr>
-        <w:t xml:space="preserve"> Dit project moet voldoen aan een aantal functionele </w:t>
-      </w:r>
-      <w:r>
-        <w:rPr>
-          <w:rFonts w:ascii="Calibri" w:hAnsi="Calibri"/>
-        </w:rPr>
-        <w:t>eisen</w:t>
-      </w:r>
-      <w:r>
-        <w:rPr>
-          <w:rFonts w:ascii="Calibri" w:hAnsi="Calibri"/>
-        </w:rPr>
-        <w:t xml:space="preserve">. Die hebben wij op de volgende pagina op een rijtje gezet. We hebben het project zo aangepakt dat het ook onze leerdoelen </w:t>
-      </w:r>
-      <w:r>
-        <w:rPr>
-          <w:rFonts w:ascii="Calibri" w:hAnsi="Calibri"/>
-        </w:rPr>
-        <w:t>aan toont.</w:t>
-      </w:r>
       <w:r>
         <w:br w:type="page"/>
       </w:r>
@@ -128,12 +102,12 @@
         </w:p>
         <w:p>
           <w:pPr>
-            <w:pStyle w:val="TOC2"/>
+            <w:pStyle w:val="TOC1"/>
             <w:tabs>
               <w:tab w:val="right" w:leader="dot" w:pos="9350"/>
             </w:tabs>
             <w:rPr>
-              <w:noProof/>
+              <w:rFonts w:eastAsiaTheme="minorEastAsia"/>
             </w:rPr>
           </w:pPr>
           <w:r>
@@ -145,12 +119,80 @@
           <w:r>
             <w:fldChar w:fldCharType="separate"/>
           </w:r>
-          <w:hyperlink w:anchor="_Toc61598699" w:history="1">
+          <w:hyperlink w:anchor="_Toc61958711" w:history="1">
             <w:r>
               <w:rPr>
                 <w:rStyle w:val="Hyperlink"/>
                 <w:noProof/>
               </w:rPr>
+              <w:t>Inleiding</w:t>
+            </w:r>
+            <w:r>
+              <w:rPr>
+                <w:noProof/>
+                <w:webHidden/>
+              </w:rPr>
+              <w:tab/>
+            </w:r>
+            <w:r>
+              <w:rPr>
+                <w:noProof/>
+                <w:webHidden/>
+              </w:rPr>
+              <w:fldChar w:fldCharType="begin"/>
+            </w:r>
+            <w:r>
+              <w:rPr>
+                <w:noProof/>
+                <w:webHidden/>
+              </w:rPr>
+              <w:instrText xml:space="preserve"> PAGEREF _Toc61958711 \h </w:instrText>
+            </w:r>
+            <w:r>
+              <w:rPr>
+                <w:noProof/>
+                <w:webHidden/>
+              </w:rPr>
+            </w:r>
+            <w:r>
+              <w:rPr>
+                <w:noProof/>
+                <w:webHidden/>
+              </w:rPr>
+              <w:fldChar w:fldCharType="separate"/>
+            </w:r>
+            <w:r>
+              <w:rPr>
+                <w:noProof/>
+                <w:webHidden/>
+              </w:rPr>
+              <w:t>3</w:t>
+            </w:r>
+            <w:r>
+              <w:rPr>
+                <w:noProof/>
+                <w:webHidden/>
+              </w:rPr>
+              <w:fldChar w:fldCharType="end"/>
+            </w:r>
+          </w:hyperlink>
+        </w:p>
+        <w:p>
+          <w:pPr>
+            <w:pStyle w:val="TOC1"/>
+            <w:tabs>
+              <w:tab w:val="right" w:leader="dot" w:pos="9350"/>
+            </w:tabs>
+            <w:rPr>
+              <w:rFonts w:eastAsiaTheme="minorEastAsia"/>
+            </w:rPr>
+          </w:pPr>
+          <w:hyperlink w:anchor="_Toc61958712" w:history="1">
+            <w:r>
+              <w:rPr>
+                <w:rStyle w:val="Hyperlink"/>
+                <w:noProof/>
+              </w:rPr>
               <w:t>Functional requirements:</w:t>
             </w:r>
             <w:r>
@@ -172,7 +214,7 @@
                 <w:noProof/>
                 <w:webHidden/>
               </w:rPr>
-              <w:instrText xml:space="preserve"> PAGEREF _Toc61598699 \h </w:instrText>
+              <w:instrText xml:space="preserve"> PAGEREF _Toc61958712 \h </w:instrText>
             </w:r>
             <w:r>
               <w:rPr>
@@ -192,7 +234,7 @@
                 <w:noProof/>
                 <w:webHidden/>
               </w:rPr>
-              <w:t>2</w:t>
+              <w:t>3</w:t>
             </w:r>
             <w:r>
               <w:rPr>
@@ -210,10 +252,10 @@
               <w:tab w:val="right" w:leader="dot" w:pos="9350"/>
             </w:tabs>
             <w:rPr>
-              <w:noProof/>
+              <w:rFonts w:eastAsiaTheme="minorEastAsia"/>
             </w:rPr>
           </w:pPr>
-          <w:hyperlink w:anchor="_Toc61598700" w:history="1">
+          <w:hyperlink w:anchor="_Toc61958713" w:history="1">
             <w:r>
               <w:rPr>
                 <w:rStyle w:val="Hyperlink"/>
@@ -241,7 +283,7 @@
                 <w:noProof/>
                 <w:webHidden/>
               </w:rPr>
-              <w:instrText xml:space="preserve"> PAGEREF _Toc61598700 \h </w:instrText>
+              <w:instrText xml:space="preserve"> PAGEREF _Toc61958713 \h </w:instrText>
             </w:r>
             <w:r>
               <w:rPr>
@@ -261,7 +303,7 @@
                 <w:noProof/>
                 <w:webHidden/>
               </w:rPr>
-              <w:t>2</w:t>
+              <w:t>3</w:t>
             </w:r>
             <w:r>
               <w:rPr>
@@ -279,10 +321,10 @@
               <w:tab w:val="right" w:leader="dot" w:pos="9350"/>
             </w:tabs>
             <w:rPr>
-              <w:noProof/>
+              <w:rFonts w:eastAsiaTheme="minorEastAsia"/>
             </w:rPr>
           </w:pPr>
-          <w:hyperlink w:anchor="_Toc61598701" w:history="1">
+          <w:hyperlink w:anchor="_Toc61958714" w:history="1">
             <w:r>
               <w:rPr>
                 <w:rStyle w:val="Hyperlink"/>
@@ -309,7 +351,7 @@
                 <w:noProof/>
                 <w:webHidden/>
               </w:rPr>
-              <w:instrText xml:space="preserve"> PAGEREF _Toc61598701 \h </w:instrText>
+              <w:instrText xml:space="preserve"> PAGEREF _Toc61958714 \h </w:instrText>
             </w:r>
             <w:r>
               <w:rPr>
@@ -347,10 +389,10 @@
               <w:tab w:val="right" w:leader="dot" w:pos="9350"/>
             </w:tabs>
             <w:rPr>
-              <w:noProof/>
+              <w:rFonts w:eastAsiaTheme="minorEastAsia"/>
             </w:rPr>
           </w:pPr>
-          <w:hyperlink w:anchor="_Toc61598702" w:history="1">
+          <w:hyperlink w:anchor="_Toc61958715" w:history="1">
             <w:r>
               <w:rPr>
                 <w:rStyle w:val="Hyperlink"/>
@@ -377,7 +419,7 @@
                 <w:noProof/>
                 <w:webHidden/>
               </w:rPr>
-              <w:instrText xml:space="preserve"> PAGEREF _Toc61598702 \h </w:instrText>
+              <w:instrText xml:space="preserve"> PAGEREF _Toc61958715 \h </w:instrText>
             </w:r>
             <w:r>
               <w:rPr>
@@ -397,7 +439,7 @@
                 <w:noProof/>
                 <w:webHidden/>
               </w:rPr>
-              <w:t>4</w:t>
+              <w:t>5</w:t>
             </w:r>
             <w:r>
               <w:rPr>
@@ -415,10 +457,10 @@
               <w:tab w:val="right" w:leader="dot" w:pos="9350"/>
             </w:tabs>
             <w:rPr>
-              <w:noProof/>
+              <w:rFonts w:eastAsiaTheme="minorEastAsia"/>
             </w:rPr>
           </w:pPr>
-          <w:hyperlink w:anchor="_Toc61598703" w:history="1">
+          <w:hyperlink w:anchor="_Toc61958716" w:history="1">
             <w:r>
               <w:rPr>
                 <w:rStyle w:val="Hyperlink"/>
@@ -445,7 +487,7 @@
                 <w:noProof/>
                 <w:webHidden/>
               </w:rPr>
-              <w:instrText xml:space="preserve"> PAGEREF _Toc61598703 \h </w:instrText>
+              <w:instrText xml:space="preserve"> PAGEREF _Toc61958716 \h </w:instrText>
             </w:r>
             <w:r>
               <w:rPr>
@@ -465,7 +507,7 @@
                 <w:noProof/>
                 <w:webHidden/>
               </w:rPr>
-              <w:t>5</w:t>
+              <w:t>6</w:t>
             </w:r>
             <w:r>
               <w:rPr>
@@ -483,10 +525,10 @@
               <w:tab w:val="right" w:leader="dot" w:pos="9350"/>
             </w:tabs>
             <w:rPr>
-              <w:noProof/>
+              <w:rFonts w:eastAsiaTheme="minorEastAsia"/>
             </w:rPr>
           </w:pPr>
-          <w:hyperlink w:anchor="_Toc61598704" w:history="1">
+          <w:hyperlink w:anchor="_Toc61958717" w:history="1">
             <w:r>
               <w:rPr>
                 <w:rStyle w:val="Hyperlink"/>
@@ -513,7 +555,7 @@
                 <w:noProof/>
                 <w:webHidden/>
               </w:rPr>
-              <w:instrText xml:space="preserve"> PAGEREF _Toc61598704 \h </w:instrText>
+              <w:instrText xml:space="preserve"> PAGEREF _Toc61958717 \h </w:instrText>
             </w:r>
             <w:r>
               <w:rPr>
@@ -533,7 +575,7 @@
                 <w:noProof/>
                 <w:webHidden/>
               </w:rPr>
-              <w:t>7</w:t>
+              <w:t>8</w:t>
             </w:r>
             <w:r>
               <w:rPr>
@@ -551,10 +593,10 @@
               <w:tab w:val="right" w:leader="dot" w:pos="9350"/>
             </w:tabs>
             <w:rPr>
-              <w:noProof/>
+              <w:rFonts w:eastAsiaTheme="minorEastAsia"/>
             </w:rPr>
           </w:pPr>
-          <w:hyperlink w:anchor="_Toc61598705" w:history="1">
+          <w:hyperlink w:anchor="_Toc61958718" w:history="1">
             <w:r>
               <w:rPr>
                 <w:rStyle w:val="Hyperlink"/>
@@ -581,7 +623,7 @@
                 <w:noProof/>
                 <w:webHidden/>
               </w:rPr>
-              <w:instrText xml:space="preserve"> PAGEREF _Toc61598705 \h </w:instrText>
+              <w:instrText xml:space="preserve"> PAGEREF _Toc61958718 \h </w:instrText>
             </w:r>
             <w:r>
               <w:rPr>
@@ -601,7 +643,7 @@
                 <w:noProof/>
                 <w:webHidden/>
               </w:rPr>
-              <w:t>7</w:t>
+              <w:t>8</w:t>
             </w:r>
             <w:r>
               <w:rPr>
@@ -619,10 +661,10 @@
               <w:tab w:val="right" w:leader="dot" w:pos="9350"/>
             </w:tabs>
             <w:rPr>
-              <w:noProof/>
+              <w:rFonts w:eastAsiaTheme="minorEastAsia"/>
             </w:rPr>
           </w:pPr>
-          <w:hyperlink w:anchor="_Toc61598706" w:history="1">
+          <w:hyperlink w:anchor="_Toc61958719" w:history="1">
             <w:r>
               <w:rPr>
                 <w:rStyle w:val="Hyperlink"/>
@@ -649,7 +691,7 @@
                 <w:noProof/>
                 <w:webHidden/>
               </w:rPr>
-              <w:instrText xml:space="preserve"> PAGEREF _Toc61598706 \h </w:instrText>
+              <w:instrText xml:space="preserve"> PAGEREF _Toc61958719 \h </w:instrText>
             </w:r>
             <w:r>
               <w:rPr>
@@ -669,7 +711,7 @@
                 <w:noProof/>
                 <w:webHidden/>
               </w:rPr>
-              <w:t>8</w:t>
+              <w:t>9</w:t>
             </w:r>
             <w:r>
               <w:rPr>
@@ -687,10 +729,10 @@
               <w:tab w:val="right" w:leader="dot" w:pos="9350"/>
             </w:tabs>
             <w:rPr>
-              <w:noProof/>
+              <w:rFonts w:eastAsiaTheme="minorEastAsia"/>
             </w:rPr>
           </w:pPr>
-          <w:hyperlink w:anchor="_Toc61598707" w:history="1">
+          <w:hyperlink w:anchor="_Toc61958720" w:history="1">
             <w:r>
               <w:rPr>
                 <w:rStyle w:val="Hyperlink"/>
@@ -717,7 +759,7 @@
                 <w:noProof/>
                 <w:webHidden/>
               </w:rPr>
-              <w:instrText xml:space="preserve"> PAGEREF _Toc61598707 \h </w:instrText>
+              <w:instrText xml:space="preserve"> PAGEREF _Toc61958720 \h </w:instrText>
             </w:r>
             <w:r>
               <w:rPr>
@@ -737,7 +779,7 @@
                 <w:noProof/>
                 <w:webHidden/>
               </w:rPr>
-              <w:t>8</w:t>
+              <w:t>9</w:t>
             </w:r>
             <w:r>
               <w:rPr>
@@ -755,14 +797,15 @@
               <w:tab w:val="right" w:leader="dot" w:pos="9350"/>
             </w:tabs>
             <w:rPr>
-              <w:noProof/>
+              <w:rFonts w:eastAsiaTheme="minorEastAsia"/>
             </w:rPr>
           </w:pPr>
-          <w:hyperlink w:anchor="_Toc61598708" w:history="1">
+          <w:hyperlink w:anchor="_Toc61958721" w:history="1">
             <w:r>
               <w:rPr>
                 <w:rStyle w:val="Hyperlink"/>
                 <w:noProof/>
+                <w:lang w:val="en-US"/>
               </w:rPr>
               <w:t>Add to queue</w:t>
             </w:r>
@@ -785,7 +828,7 @@
                 <w:noProof/>
                 <w:webHidden/>
               </w:rPr>
-              <w:instrText xml:space="preserve"> PAGEREF _Toc61598708 \h </w:instrText>
+              <w:instrText xml:space="preserve"> PAGEREF _Toc61958721 \h </w:instrText>
             </w:r>
             <w:r>
               <w:rPr>
@@ -805,7 +848,7 @@
                 <w:noProof/>
                 <w:webHidden/>
               </w:rPr>
-              <w:t>9</w:t>
+              <w:t>10</w:t>
             </w:r>
             <w:r>
               <w:rPr>
@@ -823,10 +866,10 @@
               <w:tab w:val="right" w:leader="dot" w:pos="9350"/>
             </w:tabs>
             <w:rPr>
-              <w:noProof/>
+              <w:rFonts w:eastAsiaTheme="minorEastAsia"/>
             </w:rPr>
           </w:pPr>
-          <w:hyperlink w:anchor="_Toc61598709" w:history="1">
+          <w:hyperlink w:anchor="_Toc61958722" w:history="1">
             <w:r>
               <w:rPr>
                 <w:rStyle w:val="Hyperlink"/>
@@ -853,7 +896,7 @@
                 <w:noProof/>
                 <w:webHidden/>
               </w:rPr>
-              <w:instrText xml:space="preserve"> PAGEREF _Toc61598709 \h </w:instrText>
+              <w:instrText xml:space="preserve"> PAGEREF _Toc61958722 \h </w:instrText>
             </w:r>
             <w:r>
               <w:rPr>
@@ -873,7 +916,7 @@
                 <w:noProof/>
                 <w:webHidden/>
               </w:rPr>
-              <w:t>13</w:t>
+              <w:t>11</w:t>
             </w:r>
             <w:r>
               <w:rPr>
@@ -891,10 +934,10 @@
               <w:tab w:val="right" w:leader="dot" w:pos="9350"/>
             </w:tabs>
             <w:rPr>
-              <w:noProof/>
+              <w:rFonts w:eastAsiaTheme="minorEastAsia"/>
             </w:rPr>
           </w:pPr>
-          <w:hyperlink w:anchor="_Toc61598710" w:history="1">
+          <w:hyperlink w:anchor="_Toc61958723" w:history="1">
             <w:r>
               <w:rPr>
                 <w:rStyle w:val="Hyperlink"/>
@@ -921,7 +964,211 @@
                 <w:noProof/>
                 <w:webHidden/>
               </w:rPr>
-              <w:instrText xml:space="preserve"> PAGEREF _Toc61598710 \h </w:instrText>
+              <w:instrText xml:space="preserve"> PAGEREF _Toc61958723 \h </w:instrText>
+            </w:r>
+            <w:r>
+              <w:rPr>
+                <w:noProof/>
+                <w:webHidden/>
+              </w:rPr>
+            </w:r>
+            <w:r>
+              <w:rPr>
+                <w:noProof/>
+                <w:webHidden/>
+              </w:rPr>
+              <w:fldChar w:fldCharType="separate"/>
+            </w:r>
+            <w:r>
+              <w:rPr>
+                <w:noProof/>
+                <w:webHidden/>
+              </w:rPr>
+              <w:t>12</w:t>
+            </w:r>
+            <w:r>
+              <w:rPr>
+                <w:noProof/>
+                <w:webHidden/>
+              </w:rPr>
+              <w:fldChar w:fldCharType="end"/>
+            </w:r>
+          </w:hyperlink>
+        </w:p>
+        <w:p>
+          <w:pPr>
+            <w:pStyle w:val="TOC1"/>
+            <w:tabs>
+              <w:tab w:val="right" w:leader="dot" w:pos="9350"/>
+            </w:tabs>
+            <w:rPr>
+              <w:rFonts w:eastAsiaTheme="minorEastAsia"/>
+            </w:rPr>
+          </w:pPr>
+          <w:hyperlink w:anchor="_Toc61958724" w:history="1">
+            <w:r>
+              <w:rPr>
+                <w:rStyle w:val="Hyperlink"/>
+                <w:noProof/>
+              </w:rPr>
+              <w:t>Unit testing</w:t>
+            </w:r>
+            <w:r>
+              <w:rPr>
+                <w:noProof/>
+                <w:webHidden/>
+              </w:rPr>
+              <w:tab/>
+            </w:r>
+            <w:r>
+              <w:rPr>
+                <w:noProof/>
+                <w:webHidden/>
+              </w:rPr>
+              <w:fldChar w:fldCharType="begin"/>
+            </w:r>
+            <w:r>
+              <w:rPr>
+                <w:noProof/>
+                <w:webHidden/>
+              </w:rPr>
+              <w:instrText xml:space="preserve"> PAGEREF _Toc61958724 \h </w:instrText>
+            </w:r>
+            <w:r>
+              <w:rPr>
+                <w:noProof/>
+                <w:webHidden/>
+              </w:rPr>
+            </w:r>
+            <w:r>
+              <w:rPr>
+                <w:noProof/>
+                <w:webHidden/>
+              </w:rPr>
+              <w:fldChar w:fldCharType="separate"/>
+            </w:r>
+            <w:r>
+              <w:rPr>
+                <w:noProof/>
+                <w:webHidden/>
+              </w:rPr>
+              <w:t>13</w:t>
+            </w:r>
+            <w:r>
+              <w:rPr>
+                <w:noProof/>
+                <w:webHidden/>
+              </w:rPr>
+              <w:fldChar w:fldCharType="end"/>
+            </w:r>
+          </w:hyperlink>
+        </w:p>
+        <w:p>
+          <w:pPr>
+            <w:pStyle w:val="TOC2"/>
+            <w:tabs>
+              <w:tab w:val="right" w:leader="dot" w:pos="9350"/>
+            </w:tabs>
+            <w:rPr>
+              <w:rFonts w:eastAsiaTheme="minorEastAsia"/>
+            </w:rPr>
+          </w:pPr>
+          <w:hyperlink w:anchor="_Toc61958725" w:history="1">
+            <w:r>
+              <w:rPr>
+                <w:rStyle w:val="Hyperlink"/>
+                <w:noProof/>
+              </w:rPr>
+              <w:t>Proftaak kraan testen met mocks</w:t>
+            </w:r>
+            <w:r>
+              <w:rPr>
+                <w:noProof/>
+                <w:webHidden/>
+              </w:rPr>
+              <w:tab/>
+            </w:r>
+            <w:r>
+              <w:rPr>
+                <w:noProof/>
+                <w:webHidden/>
+              </w:rPr>
+              <w:fldChar w:fldCharType="begin"/>
+            </w:r>
+            <w:r>
+              <w:rPr>
+                <w:noProof/>
+                <w:webHidden/>
+              </w:rPr>
+              <w:instrText xml:space="preserve"> PAGEREF _Toc61958725 \h </w:instrText>
+            </w:r>
+            <w:r>
+              <w:rPr>
+                <w:noProof/>
+                <w:webHidden/>
+              </w:rPr>
+            </w:r>
+            <w:r>
+              <w:rPr>
+                <w:noProof/>
+                <w:webHidden/>
+              </w:rPr>
+              <w:fldChar w:fldCharType="separate"/>
+            </w:r>
+            <w:r>
+              <w:rPr>
+                <w:noProof/>
+                <w:webHidden/>
+              </w:rPr>
+              <w:t>13</w:t>
+            </w:r>
+            <w:r>
+              <w:rPr>
+                <w:noProof/>
+                <w:webHidden/>
+              </w:rPr>
+              <w:fldChar w:fldCharType="end"/>
+            </w:r>
+          </w:hyperlink>
+        </w:p>
+        <w:p>
+          <w:pPr>
+            <w:pStyle w:val="TOC2"/>
+            <w:tabs>
+              <w:tab w:val="right" w:leader="dot" w:pos="9350"/>
+            </w:tabs>
+            <w:rPr>
+              <w:rFonts w:eastAsiaTheme="minorEastAsia"/>
+            </w:rPr>
+          </w:pPr>
+          <w:hyperlink w:anchor="_Toc61958726" w:history="1">
+            <w:r>
+              <w:rPr>
+                <w:rStyle w:val="Hyperlink"/>
+                <w:noProof/>
+              </w:rPr>
+              <w:t>Zelf gemaakte queue van de timerchallenge zonder mocks(wat wij testen is geen klasse)</w:t>
+            </w:r>
+            <w:r>
+              <w:rPr>
+                <w:noProof/>
+                <w:webHidden/>
+              </w:rPr>
+              <w:tab/>
+            </w:r>
+            <w:r>
+              <w:rPr>
+                <w:noProof/>
+                <w:webHidden/>
+              </w:rPr>
+              <w:fldChar w:fldCharType="begin"/>
+            </w:r>
+            <w:r>
+              <w:rPr>
+                <w:noProof/>
+                <w:webHidden/>
+              </w:rPr>
+              <w:instrText xml:space="preserve"> PAGEREF _Toc61958726 \h </w:instrText>
             </w:r>
             <w:r>
               <w:rPr>
@@ -984,13 +1231,34 @@
     </w:p>
     <w:p>
       <w:pPr>
-        <w:pStyle w:val="Heading2"/>
-      </w:pPr>
-      <w:bookmarkStart w:id="0" w:name="_Toc61598699"/>
+        <w:pStyle w:val="Heading1"/>
+      </w:pPr>
+      <w:bookmarkStart w:id="0" w:name="_Toc61958711"/>
+      <w:r>
+        <w:t>Inleiding</w:t>
+      </w:r>
+      <w:bookmarkEnd w:id="0"/>
+    </w:p>
+    <w:p>
+      <w:r>
+        <w:t xml:space="preserve">Voor ons eindproject gaan wij een autonome lijn volger robot maken. Dit project doen wij met </w:t>
+      </w:r>
+      <w:r>
+        <w:t>z’n</w:t>
+      </w:r>
+      <w:r>
+        <w:t xml:space="preserve"> tweeën, Jarno en Bart. Dit project moet voldoen aan een aantal functionele eisen. Die hebben wij op de volgende pagina op een rijtje gezet. We hebben het project zo aangepakt dat het ook onze leerdoelen aan toont.</w:t>
+      </w:r>
+    </w:p>
+    <w:p>
+      <w:pPr>
+        <w:pStyle w:val="Heading1"/>
+      </w:pPr>
+      <w:bookmarkStart w:id="1" w:name="_Toc61958712"/>
       <w:r>
         <w:t>Functional requirements:</w:t>
       </w:r>
-      <w:bookmarkEnd w:id="0"/>
+      <w:bookmarkEnd w:id="1"/>
     </w:p>
     <w:p>
       <w:pPr>
@@ -1334,14 +1602,14 @@
           <w:rFonts w:eastAsiaTheme="minorEastAsia"/>
         </w:rPr>
       </w:pPr>
-      <w:bookmarkStart w:id="1" w:name="_Toc61598700"/>
+      <w:bookmarkStart w:id="2" w:name="_Toc61958713"/>
       <w:r>
         <w:rPr>
           <w:lang w:val="nl"/>
         </w:rPr>
         <w:t>Non functional requirements</w:t>
       </w:r>
-      <w:bookmarkEnd w:id="1"/>
+      <w:bookmarkEnd w:id="2"/>
     </w:p>
     <w:p>
       <w:pPr>
@@ -1431,7 +1699,6 @@
         <w:rPr>
           <w:rFonts w:eastAsiaTheme="minorEastAsia"/>
           <w:b/>
-          <w:bCs/>
         </w:rPr>
       </w:pPr>
       <w:r>
@@ -1561,11 +1828,11 @@
       <w:pPr>
         <w:pStyle w:val="Heading2"/>
       </w:pPr>
-      <w:bookmarkStart w:id="2" w:name="_Toc61598701"/>
+      <w:bookmarkStart w:id="3" w:name="_Toc61958714"/>
       <w:r>
         <w:t>Flowcharts</w:t>
       </w:r>
-      <w:bookmarkEnd w:id="2"/>
+      <w:bookmarkEnd w:id="3"/>
     </w:p>
     <w:p>
       <w:r>
@@ -1624,11 +1891,11 @@
       <w:pPr>
         <w:pStyle w:val="Heading1"/>
       </w:pPr>
-      <w:bookmarkStart w:id="3" w:name="_Toc61598702"/>
+      <w:bookmarkStart w:id="4" w:name="_Toc61958715"/>
       <w:r>
         <w:t>PID control</w:t>
       </w:r>
-      <w:bookmarkEnd w:id="3"/>
+      <w:bookmarkEnd w:id="4"/>
     </w:p>
     <w:p>
       <w:r>
@@ -1734,7 +2001,6 @@
           <w:rStyle w:val="Emphasis"/>
           <w:rFonts w:ascii="Helvetica" w:hAnsi="Helvetica" w:cs="Helvetica"/>
           <w:b/>
-          <w:bCs/>
           <w:color w:val="555555"/>
           <w:sz w:val="30"/>
           <w:szCs w:val="30"/>
@@ -1747,7 +2013,6 @@
           <w:rStyle w:val="Emphasis"/>
           <w:rFonts w:ascii="Helvetica" w:hAnsi="Helvetica" w:cs="Helvetica"/>
           <w:b/>
-          <w:bCs/>
           <w:color w:val="555555"/>
           <w:sz w:val="30"/>
           <w:szCs w:val="30"/>
@@ -1838,14 +2103,14 @@
       <w:pPr>
         <w:pStyle w:val="Heading1"/>
       </w:pPr>
-      <w:bookmarkStart w:id="4" w:name="_Toc61598703"/>
+      <w:bookmarkStart w:id="5" w:name="_Toc61958716"/>
       <w:r>
         <w:t>Threadi</w:t>
       </w:r>
       <w:r>
         <w:t>ng</w:t>
       </w:r>
-      <w:bookmarkEnd w:id="4"/>
+      <w:bookmarkEnd w:id="5"/>
     </w:p>
     <w:p>
       <w:r>
@@ -2183,10 +2448,10 @@
         <w:t xml:space="preserve"> prioriteit gekregen terwijl de communicatietaak een </w:t>
       </w:r>
       <w:r>
-        <w:t>lagere</w:t>
-      </w:r>
-      <w:r>
-        <w:t xml:space="preserve"> kreeg. </w:t>
+        <w:t xml:space="preserve">lagere </w:t>
+      </w:r>
+      <w:r>
+        <w:t xml:space="preserve">kreeg. </w:t>
       </w:r>
     </w:p>
     <w:p>
@@ -2254,11 +2519,11 @@
       <w:pPr>
         <w:pStyle w:val="Heading3"/>
       </w:pPr>
-      <w:bookmarkStart w:id="5" w:name="_Toc61598704"/>
+      <w:bookmarkStart w:id="6" w:name="_Toc61958717"/>
       <w:r>
         <w:t>V2</w:t>
       </w:r>
-      <w:bookmarkEnd w:id="5"/>
+      <w:bookmarkEnd w:id="6"/>
     </w:p>
     <w:p>
       <w:r>
@@ -2341,10 +2606,10 @@
         <w:t>e</w:t>
       </w:r>
       <w:r>
-        <w:t xml:space="preserve">ven kan worden of </w:t>
-      </w:r>
-      <w:r>
-        <w:t>het</w:t>
+        <w:t>ven kan worden of</w:t>
+      </w:r>
+      <w:r>
+        <w:t xml:space="preserve"> het</w:t>
       </w:r>
       <w:r>
         <w:t xml:space="preserve"> er veilig van opgehaald kan worden. </w:t>
@@ -2457,110 +2722,98 @@
         <w:rPr>
           <w:bCs/>
         </w:rPr>
-        <w:t xml:space="preserve">zelf </w:t>
-      </w:r>
-      <w:r>
+        <w:t xml:space="preserve">zelf een een data structuur en algoritme implementeren. Dit kan gedaan worden door zelf een queue te maken. </w:t>
+      </w:r>
+    </w:p>
+    <w:p>
+      <w:pPr>
         <w:rPr>
           <w:bCs/>
         </w:rPr>
-        <w:t xml:space="preserve">een </w:t>
-      </w:r>
+      </w:pPr>
       <w:r>
         <w:rPr>
           <w:bCs/>
         </w:rPr>
-        <w:t xml:space="preserve">een data structuur en algoritme implementeren. Dit kan gedaan worden door zelf een queue te maken. </w:t>
-      </w:r>
-    </w:p>
-    <w:p>
-      <w:pPr>
+        <w:t xml:space="preserve">De tweede reden is omdat wij het overbodig vinden. </w:t>
+      </w:r>
+      <w:r>
         <w:rPr>
           <w:bCs/>
         </w:rPr>
-      </w:pPr>
+        <w:t xml:space="preserve">Door de mutexes </w:t>
+      </w:r>
       <w:r>
         <w:rPr>
           <w:bCs/>
         </w:rPr>
-        <w:t xml:space="preserve">De tweede reden is omdat wij het overbodig vinden. </w:t>
+        <w:t>kan maar 1 van de 2 taken “tegelijkertijd”(</w:t>
       </w:r>
       <w:r>
         <w:rPr>
           <w:bCs/>
         </w:rPr>
-        <w:t xml:space="preserve">Door de mutexes </w:t>
+        <w:t>verdeeld,</w:t>
       </w:r>
       <w:r>
         <w:rPr>
           <w:bCs/>
         </w:rPr>
-        <w:t>kan maar 1 van de 2 taken “tegelijkertijd”(</w:t>
+        <w:t xml:space="preserve"> niet multi-threading) </w:t>
       </w:r>
       <w:r>
         <w:rPr>
           <w:bCs/>
         </w:rPr>
-        <w:t>verdeeld,</w:t>
+        <w:t xml:space="preserve">werken. </w:t>
       </w:r>
       <w:r>
         <w:rPr>
           <w:bCs/>
         </w:rPr>
-        <w:t xml:space="preserve"> niet multi-threading) </w:t>
+        <w:t xml:space="preserve">Als je terug kijkt naar </w:t>
       </w:r>
       <w:r>
         <w:rPr>
           <w:bCs/>
         </w:rPr>
-        <w:t xml:space="preserve">werken. </w:t>
+        <w:t xml:space="preserve">task sceduling zie je dat als je een taak een hogere prioriteit geeft onderbreekt die taak de andere taak met een lagere </w:t>
       </w:r>
       <w:r>
         <w:rPr>
           <w:bCs/>
         </w:rPr>
-        <w:t xml:space="preserve">Als je terug kijkt naar </w:t>
+        <w:t xml:space="preserve">prioriteit. Dit zou niet kunnen met </w:t>
       </w:r>
       <w:r>
         <w:rPr>
           <w:bCs/>
         </w:rPr>
-        <w:t xml:space="preserve">task sceduling zie je dat als je een taak een hogere prioriteit geeft onderbreekt die taak de andere taak met een lagere </w:t>
+        <w:t>mutexes.</w:t>
       </w:r>
       <w:r>
         <w:rPr>
           <w:bCs/>
         </w:rPr>
-        <w:t xml:space="preserve">prioriteit. Dit zou niet kunnen met </w:t>
+        <w:t xml:space="preserve"> In het volgende hoofdstuk </w:t>
       </w:r>
       <w:r>
         <w:rPr>
           <w:bCs/>
         </w:rPr>
-        <w:t>mutexes.</w:t>
+        <w:t>wordt</w:t>
       </w:r>
       <w:r>
         <w:rPr>
           <w:bCs/>
         </w:rPr>
-        <w:t xml:space="preserve"> In het volgende hoofdstuk </w:t>
+        <w:t xml:space="preserve"> meer uit </w:t>
       </w:r>
       <w:r>
         <w:rPr>
           <w:bCs/>
         </w:rPr>
-        <w:t>wordt</w:t>
-      </w:r>
-      <w:r>
-        <w:rPr>
-          <w:bCs/>
-        </w:rPr>
-        <w:t xml:space="preserve"> meer uit</w:t>
-      </w:r>
-      <w:r>
-        <w:rPr>
-          <w:bCs/>
-        </w:rPr>
-        <w:t xml:space="preserve"> gelegd</w:t>
+        <w:t>gelegd</w:t>
       </w:r>
       <w:r>
         <w:rPr>
@@ -2575,11 +2828,11 @@
       <w:pPr>
         <w:pStyle w:val="Heading3"/>
       </w:pPr>
-      <w:bookmarkStart w:id="6" w:name="_Toc61598705"/>
+      <w:bookmarkStart w:id="7" w:name="_Toc61958718"/>
       <w:r>
         <w:t>Bronnen threading</w:t>
       </w:r>
-      <w:bookmarkEnd w:id="6"/>
+      <w:bookmarkEnd w:id="7"/>
     </w:p>
     <w:p>
       <w:hyperlink r:id="rId11" w:history="1">
@@ -2625,11 +2878,11 @@
       <w:pPr>
         <w:pStyle w:val="Heading1"/>
       </w:pPr>
-      <w:bookmarkStart w:id="7" w:name="_Toc61598706"/>
+      <w:bookmarkStart w:id="8" w:name="_Toc61958719"/>
       <w:r>
         <w:t>Zelfgemaakte queue systeem</w:t>
       </w:r>
-      <w:bookmarkEnd w:id="7"/>
+      <w:bookmarkEnd w:id="8"/>
     </w:p>
     <w:p>
       <w:r>
@@ -2763,11 +3016,11 @@
       <w:pPr>
         <w:pStyle w:val="Heading3"/>
       </w:pPr>
-      <w:bookmarkStart w:id="8" w:name="_Toc61598707"/>
+      <w:bookmarkStart w:id="9" w:name="_Toc61958720"/>
       <w:r>
         <w:t>Hoe werkt het</w:t>
       </w:r>
-      <w:bookmarkEnd w:id="8"/>
+      <w:bookmarkEnd w:id="9"/>
     </w:p>
     <w:p>
       <w:r>
@@ -2789,10 +3042,10 @@
         <w:t>met twee waarden</w:t>
       </w:r>
       <w:r>
-        <w:t xml:space="preserve">, </w:t>
-      </w:r>
-      <w:r>
-        <w:t xml:space="preserve">het bericht en een pointer naar de eerstvolgende struct. </w:t>
+        <w:t>,</w:t>
+      </w:r>
+      <w:r>
+        <w:t xml:space="preserve"> het bericht en een pointer naar de eerstvolgende struct. </w:t>
       </w:r>
       <w:r>
         <w:t xml:space="preserve">Als </w:t>
@@ -2895,14 +3148,14 @@
           <w:lang w:val="en-US"/>
         </w:rPr>
       </w:pPr>
-      <w:bookmarkStart w:id="9" w:name="_Toc61598708"/>
+      <w:bookmarkStart w:id="10" w:name="_Toc61958721"/>
       <w:r>
         <w:rPr>
           <w:lang w:val="en-US"/>
         </w:rPr>
         <w:t>Add to queue</w:t>
       </w:r>
-      <w:bookmarkEnd w:id="9"/>
+      <w:bookmarkEnd w:id="10"/>
     </w:p>
     <w:p>
       <w:r>
@@ -2970,14 +3223,14 @@
       <w:pPr>
         <w:pStyle w:val="Heading3"/>
       </w:pPr>
-      <w:bookmarkStart w:id="10" w:name="_Toc61598709"/>
+      <w:bookmarkStart w:id="11" w:name="_Toc61958722"/>
       <w:r>
         <w:t>Retrieve</w:t>
       </w:r>
       <w:r>
         <w:t>FromQueue</w:t>
       </w:r>
-      <w:bookmarkEnd w:id="10"/>
+      <w:bookmarkEnd w:id="11"/>
     </w:p>
     <w:p>
       <w:r>
@@ -3036,11 +3289,11 @@
       <w:pPr>
         <w:pStyle w:val="Heading1"/>
       </w:pPr>
-      <w:bookmarkStart w:id="11" w:name="_Toc61598710"/>
+      <w:bookmarkStart w:id="12" w:name="_Toc61958723"/>
       <w:r>
         <w:t>OOP</w:t>
       </w:r>
-      <w:bookmarkEnd w:id="11"/>
+      <w:bookmarkEnd w:id="12"/>
     </w:p>
     <w:p>
       <w:r>
@@ -3174,22 +3427,18 @@
       <w:pPr>
         <w:pStyle w:val="Heading1"/>
       </w:pPr>
+      <w:bookmarkStart w:id="13" w:name="_Toc61958724"/>
       <w:r>
         <w:t>Unit testing</w:t>
       </w:r>
-    </w:p>
-    <w:p>
-      <w:r>
-        <w:t xml:space="preserve">Een manier om </w:t>
-      </w:r>
-      <w:r>
-        <w:t>programma</w:t>
-      </w:r>
-      <w:r>
-        <w:t>’</w:t>
-      </w:r>
-      <w:r>
-        <w:t xml:space="preserve">s </w:t>
+      <w:bookmarkEnd w:id="13"/>
+    </w:p>
+    <w:p>
+      <w:r>
+        <w:t>Een manier om</w:t>
+      </w:r>
+      <w:r>
+        <w:t xml:space="preserve"> programma’s </w:t>
       </w:r>
       <w:r>
         <w:t xml:space="preserve">te testen is </w:t>
@@ -3225,10 +3474,10 @@
         <w:t xml:space="preserve">Dit test </w:t>
       </w:r>
       <w:r>
-        <w:t xml:space="preserve">framework is erg fijn want </w:t>
-      </w:r>
-      <w:r>
-        <w:t xml:space="preserve">naast het gewone unit testen </w:t>
+        <w:t>framework is erg fijn want</w:t>
+      </w:r>
+      <w:r>
+        <w:t xml:space="preserve"> naast het gewone unit testen </w:t>
       </w:r>
       <w:r>
         <w:t>je kunt hier klassen mee emuleren oftwel “mocken”. Erg fijn als je hardware moet testen maar niet wilt dat d</w:t>
@@ -3241,11 +3490,21 @@
       </w:r>
     </w:p>
     <w:p>
-      <w:r>
-        <w:t>Eerst maken we boven op de klasse een interface. Je hebt een interface nodig om hiervan een mock klasse te</w:t>
-      </w:r>
-      <w:r>
-        <w:t xml:space="preserve"> kunnen</w:t>
+      <w:pPr>
+        <w:pStyle w:val="Heading2"/>
+      </w:pPr>
+      <w:bookmarkStart w:id="14" w:name="_Toc61958725"/>
+      <w:r>
+        <w:t>Proftaak kraan testen met mocks</w:t>
+      </w:r>
+      <w:bookmarkEnd w:id="14"/>
+    </w:p>
+    <w:p>
+      <w:r>
+        <w:t xml:space="preserve">Eerst maken we boven op de klasse een interface. Je hebt een interface nodig om hiervan een mock klasse te </w:t>
+      </w:r>
+      <w:r>
+        <w:t>kunnen</w:t>
       </w:r>
       <w:r>
         <w:t xml:space="preserve"> maken.</w:t>
@@ -3253,8 +3512,11 @@
     </w:p>
     <w:p>
       <w:r>
+        <w:rPr>
+          <w:noProof/>
+        </w:rPr>
         <w:drawing>
-          <wp:inline distT="0" distB="0" distL="0" distR="0" wp14:anchorId="26226DF5" wp14:editId="2FA9D5A7">
+          <wp:inline distT="0" distB="0" distL="0" distR="0" wp14:anchorId="26226DF5" wp14:editId="41147629">
             <wp:extent cx="5943600" cy="2202815"/>
             <wp:effectExtent l="0" t="0" r="0" b="6985"/>
             <wp:docPr id="12" name="Afbeelding 12"/>
@@ -3265,11 +3527,17 @@
               <a:graphicData uri="http://schemas.openxmlformats.org/drawingml/2006/picture">
                 <pic:pic xmlns:pic="http://schemas.openxmlformats.org/drawingml/2006/picture">
                   <pic:nvPicPr>
-                    <pic:cNvPr id="1" name=""/>
+                    <pic:cNvPr id="0" name="Afbeelding 12"/>
                     <pic:cNvPicPr/>
                   </pic:nvPicPr>
                   <pic:blipFill>
-                    <a:blip r:embed="rId18"/>
+                    <a:blip r:embed="rId18">
+                      <a:extLst>
+                        <a:ext uri="{28A0092B-C50C-407E-A947-70E740481C1C}">
+                          <a14:useLocalDpi xmlns:a14="http://schemas.microsoft.com/office/drawing/2010/main" val="0"/>
+                        </a:ext>
+                      </a:extLst>
+                    </a:blip>
                     <a:stretch>
                       <a:fillRect/>
                     </a:stretch>
@@ -3306,9 +3574,12 @@
     </w:p>
     <w:p>
       <w:r>
+        <w:rPr>
+          <w:noProof/>
+        </w:rPr>
         <w:drawing>
-          <wp:inline distT="0" distB="0" distL="0" distR="0" wp14:anchorId="36EFC621" wp14:editId="57EA8E11">
-            <wp:extent cx="5610225" cy="1446311"/>
+          <wp:inline distT="0" distB="0" distL="0" distR="0" wp14:anchorId="36EFC621" wp14:editId="67136D38">
+            <wp:extent cx="5610224" cy="1446311"/>
             <wp:effectExtent l="0" t="0" r="0" b="1905"/>
             <wp:docPr id="15" name="Afbeelding 15"/>
             <wp:cNvGraphicFramePr>
@@ -3318,11 +3589,17 @@
               <a:graphicData uri="http://schemas.openxmlformats.org/drawingml/2006/picture">
                 <pic:pic xmlns:pic="http://schemas.openxmlformats.org/drawingml/2006/picture">
                   <pic:nvPicPr>
-                    <pic:cNvPr id="1" name=""/>
+                    <pic:cNvPr id="0" name="Afbeelding 15"/>
                     <pic:cNvPicPr/>
                   </pic:nvPicPr>
                   <pic:blipFill>
-                    <a:blip r:embed="rId19"/>
+                    <a:blip r:embed="rId19">
+                      <a:extLst>
+                        <a:ext uri="{28A0092B-C50C-407E-A947-70E740481C1C}">
+                          <a14:useLocalDpi xmlns:a14="http://schemas.microsoft.com/office/drawing/2010/main" val="0"/>
+                        </a:ext>
+                      </a:extLst>
+                    </a:blip>
                     <a:stretch>
                       <a:fillRect/>
                     </a:stretch>
@@ -3330,7 +3607,7 @@
                   <pic:spPr>
                     <a:xfrm>
                       <a:off x="0" y="0"/>
-                      <a:ext cx="5623285" cy="1449678"/>
+                      <a:ext cx="5610224" cy="1446311"/>
                     </a:xfrm>
                     <a:prstGeom prst="rect">
                       <a:avLst/>
@@ -3353,8 +3630,11 @@
     </w:p>
     <w:p>
       <w:r>
+        <w:rPr>
+          <w:noProof/>
+        </w:rPr>
         <w:drawing>
-          <wp:inline distT="0" distB="0" distL="0" distR="0" wp14:anchorId="0EF178DE" wp14:editId="151CBC15">
+          <wp:inline distT="0" distB="0" distL="0" distR="0" wp14:anchorId="0EF178DE" wp14:editId="2C65F733">
             <wp:extent cx="2705100" cy="1210634"/>
             <wp:effectExtent l="0" t="0" r="0" b="8890"/>
             <wp:docPr id="13" name="Afbeelding 13"/>
@@ -3365,11 +3645,17 @@
               <a:graphicData uri="http://schemas.openxmlformats.org/drawingml/2006/picture">
                 <pic:pic xmlns:pic="http://schemas.openxmlformats.org/drawingml/2006/picture">
                   <pic:nvPicPr>
-                    <pic:cNvPr id="1" name=""/>
+                    <pic:cNvPr id="0" name="Afbeelding 13"/>
                     <pic:cNvPicPr/>
                   </pic:nvPicPr>
                   <pic:blipFill>
-                    <a:blip r:embed="rId20"/>
+                    <a:blip r:embed="rId20">
+                      <a:extLst>
+                        <a:ext uri="{28A0092B-C50C-407E-A947-70E740481C1C}">
+                          <a14:useLocalDpi xmlns:a14="http://schemas.microsoft.com/office/drawing/2010/main" val="0"/>
+                        </a:ext>
+                      </a:extLst>
+                    </a:blip>
                     <a:stretch>
                       <a:fillRect/>
                     </a:stretch>
@@ -3377,7 +3663,138 @@
                   <pic:spPr>
                     <a:xfrm>
                       <a:off x="0" y="0"/>
-                      <a:ext cx="2748049" cy="1229855"/>
+                      <a:ext cx="2705100" cy="1210634"/>
+                    </a:xfrm>
+                    <a:prstGeom prst="rect">
+                      <a:avLst/>
+                    </a:prstGeom>
+                  </pic:spPr>
+                </pic:pic>
+              </a:graphicData>
+            </a:graphic>
+          </wp:inline>
+        </w:drawing>
+      </w:r>
+    </w:p>
+    <w:p>
+      <w:pPr>
+        <w:pStyle w:val="Heading2"/>
+      </w:pPr>
+      <w:bookmarkStart w:id="15" w:name="_Toc61958726"/>
+      <w:r>
+        <w:t xml:space="preserve">Zelf gemaakte queue </w:t>
+      </w:r>
+      <w:r>
+        <w:t>van de timerch</w:t>
+      </w:r>
+      <w:r>
+        <w:t>a</w:t>
+      </w:r>
+      <w:r>
+        <w:t>ll</w:t>
+      </w:r>
+      <w:r>
+        <w:t>e</w:t>
+      </w:r>
+      <w:r>
+        <w:t>nge</w:t>
+      </w:r>
+      <w:r>
+        <w:t xml:space="preserve"> zonder mocks(wat wij testen is geen klasse)</w:t>
+      </w:r>
+      <w:bookmarkEnd w:id="15"/>
+      <w:r>
+        <w:t xml:space="preserve"> </w:t>
+      </w:r>
+    </w:p>
+    <w:p>
+      <w:r>
+        <w:t xml:space="preserve">Voor </w:t>
+      </w:r>
+      <w:r>
+        <w:t xml:space="preserve">onze challenge </w:t>
+      </w:r>
+      <w:r>
+        <w:t xml:space="preserve">hebben wij een eigen queue structuur gemaakt. </w:t>
+      </w:r>
+      <w:r>
+        <w:t xml:space="preserve">Om er voor te zorgen dat deze code geen onverwachte problemen veroorzaakt als wij het aanpassen maken wij tests er voor. </w:t>
+      </w:r>
+      <w:r>
+        <w:t>Deze kun je vinden in het mapje “</w:t>
+      </w:r>
+      <w:r>
+        <w:t xml:space="preserve">queue_test”. In dit subproject maken wij weer gebruik van googletest. </w:t>
+      </w:r>
+      <w:r>
+        <w:t xml:space="preserve">Wij kijken hier of elke </w:t>
+      </w:r>
+      <w:r>
+        <w:t>functionaliteit van de code het gewenste resultaat levert.</w:t>
+      </w:r>
+    </w:p>
+    <w:p>
+      <w:r>
+        <w:t xml:space="preserve">Als de code geen problemen geeft moeten wij het nog testen op memory leaks. Dit doen wij met het programma valgrind. </w:t>
+      </w:r>
+      <w:r>
+        <w:t xml:space="preserve">Nadat </w:t>
+      </w:r>
+      <w:r>
+        <w:t xml:space="preserve">wij met onze makefile de test executeble hebben gemaakt kunnen wij het volgende commando draaien: valgrind ./test_pi </w:t>
+      </w:r>
+      <w:r>
+        <w:t>--leak-check=full</w:t>
+      </w:r>
+      <w:r>
+        <w:t xml:space="preserve">. Dit </w:t>
+      </w:r>
+      <w:r>
+        <w:t>commando controleert of er stukken geheugen verloren gaan. Als wij het draaien krijgen wij te zien dat wij niet dat probleem hebben.</w:t>
+      </w:r>
+      <w:r>
+        <w:t xml:space="preserve"> Ook is er te zien dat er geen errors zijn bij het checken van </w:t>
+      </w:r>
+      <w:r>
+        <w:t>de memory leaks. Dit zie je door onderaan in de afbeelding te kijken naar de error summary.</w:t>
+      </w:r>
+    </w:p>
+    <w:p>
+      <w:r>
+        <w:rPr>
+          <w:noProof/>
+        </w:rPr>
+        <w:drawing>
+          <wp:inline distT="0" distB="0" distL="0" distR="0" wp14:anchorId="7C6D5C79" wp14:editId="462E6050">
+            <wp:extent cx="5943600" cy="3809365"/>
+            <wp:effectExtent l="0" t="0" r="0" b="635"/>
+            <wp:docPr id="16" name="Afbeelding 16"/>
+            <wp:cNvGraphicFramePr>
+              <a:graphicFrameLocks xmlns:a="http://schemas.openxmlformats.org/drawingml/2006/main" noChangeAspect="1"/>
+            </wp:cNvGraphicFramePr>
+            <a:graphic xmlns:a="http://schemas.openxmlformats.org/drawingml/2006/main">
+              <a:graphicData uri="http://schemas.openxmlformats.org/drawingml/2006/picture">
+                <pic:pic xmlns:pic="http://schemas.openxmlformats.org/drawingml/2006/picture">
+                  <pic:nvPicPr>
+                    <pic:cNvPr id="0" name="Afbeelding 16"/>
+                    <pic:cNvPicPr/>
+                  </pic:nvPicPr>
+                  <pic:blipFill>
+                    <a:blip r:embed="rId21">
+                      <a:extLst>
+                        <a:ext uri="{28A0092B-C50C-407E-A947-70E740481C1C}">
+                          <a14:useLocalDpi xmlns:a14="http://schemas.microsoft.com/office/drawing/2010/main" val="0"/>
+                        </a:ext>
+                      </a:extLst>
+                    </a:blip>
+                    <a:stretch>
+                      <a:fillRect/>
+                    </a:stretch>
+                  </pic:blipFill>
+                  <pic:spPr>
+                    <a:xfrm>
+                      <a:off x="0" y="0"/>
+                      <a:ext cx="5943600" cy="3809365"/>
                     </a:xfrm>
                     <a:prstGeom prst="rect">
                       <a:avLst/>
@@ -4240,7 +4657,6 @@
   <w:style w:type="paragraph" w:default="1" w:styleId="Normal">
     <w:name w:val="Normal"/>
     <w:qFormat/>
-    <w:rsid w:val="00966195"/>
     <w:rPr>
       <w:lang w:val="nl-NL"/>
     </w:rPr>
@@ -4495,7 +4911,7 @@
     <w:hidden/>
     <w:uiPriority w:val="99"/>
     <w:semiHidden/>
-    <w:rsid w:val="004C1C9B"/>
+    <w:rsid w:val="00526916"/>
     <w:pPr>
       <w:spacing w:after="0" w:line="240" w:lineRule="auto"/>
     </w:pPr>
@@ -4510,7 +4926,7 @@
     <w:uiPriority w:val="39"/>
     <w:unhideWhenUsed/>
     <w:qFormat/>
-    <w:rsid w:val="001637B3"/>
+    <w:rsid w:val="00DF7362"/>
     <w:pPr>
       <w:outlineLvl w:val="9"/>
     </w:pPr>
@@ -4525,7 +4941,7 @@
     <w:autoRedefine/>
     <w:uiPriority w:val="39"/>
     <w:unhideWhenUsed/>
-    <w:rsid w:val="001637B3"/>
+    <w:rsid w:val="00DF7362"/>
     <w:pPr>
       <w:spacing w:after="100"/>
       <w:ind w:left="220"/>
@@ -4538,7 +4954,7 @@
     <w:autoRedefine/>
     <w:uiPriority w:val="39"/>
     <w:unhideWhenUsed/>
-    <w:rsid w:val="001637B3"/>
+    <w:rsid w:val="00DF7362"/>
     <w:pPr>
       <w:spacing w:after="100"/>
     </w:pPr>
@@ -4550,7 +4966,7 @@
     <w:autoRedefine/>
     <w:uiPriority w:val="39"/>
     <w:unhideWhenUsed/>
-    <w:rsid w:val="001637B3"/>
+    <w:rsid w:val="00DF7362"/>
     <w:pPr>
       <w:spacing w:after="100"/>
       <w:ind w:left="440"/>

</xml_diff>